<commit_message>
more updates to player-related stuff i'll work on understanding how all these abilities will work next
</commit_message>
<xml_diff>
--- a/osricai_gdd.docx
+++ b/osricai_gdd.docx
@@ -15,6 +15,53 @@
           <w:rStyle w:val="Strong"/>
         </w:rPr>
         <w:t>Design Document Outline</w:t>
+      </w:r>
+    </w:p>
+    <w:p>
+      <w:pPr>
+        <w:pStyle w:val="BodyText"/>
+        <w:bidi w:val="0"/>
+        <w:spacing w:lineRule="auto" w:line="276" w:before="0" w:after="140"/>
+        <w:jc w:val="left"/>
+        <w:rPr>
+          <w:rStyle w:val="Strong"/>
+        </w:rPr>
+      </w:pPr>
+      <w:r>
+        <w:rPr/>
+      </w:r>
+    </w:p>
+    <w:p>
+      <w:pPr>
+        <w:pStyle w:val="BodyText"/>
+        <w:bidi w:val="0"/>
+        <w:spacing w:lineRule="auto" w:line="276" w:before="0" w:after="140"/>
+        <w:jc w:val="left"/>
+        <w:rPr>
+          <w:rStyle w:val="Strong"/>
+        </w:rPr>
+      </w:pPr>
+      <w:r>
+        <w:rPr>
+          <w:rStyle w:val="Strong"/>
+          <w:i/>
+          <w:iCs/>
+        </w:rPr>
+        <w:t>"The world outside the dungeon isn’t designed to be a caricature—it doesn’t need exaggeration to reveal its absurdity, horror, and humor. NPCs aren’t shallow tropes, but realistic figures with motivations that make them feel alive—whether as villains, opportunists, or simply desperate souls making their way. The contrast is clear: the dungeon is danger, but predictable; the outside world is survival, but increasingly suffocating. There’s always a choice: risk the wild unknown or endure the exhausting routine. Neither is fair, but one feels like freedom."</w:t>
+      </w:r>
+    </w:p>
+    <w:p>
+      <w:pPr>
+        <w:pStyle w:val="BodyText"/>
+        <w:bidi w:val="0"/>
+        <w:spacing w:lineRule="auto" w:line="276" w:before="0" w:after="140"/>
+        <w:jc w:val="left"/>
+        <w:rPr>
+          <w:rStyle w:val="Strong"/>
+        </w:rPr>
+      </w:pPr>
+      <w:r>
+        <w:rPr/>
       </w:r>
     </w:p>
     <w:p>

</xml_diff>